<commit_message>
rev 6.2 -ordenes de compra - entrada materiales
</commit_message>
<xml_diff>
--- a/Coset_Sistema_Produccion/bin/Debug/Orden_compra_Coset_template.docx
+++ b/Coset_Sistema_Produccion/bin/Debug/Orden_compra_Coset_template.docx
@@ -548,7 +548,7 @@
               </w:rPr>
               <w:t xml:space="preserve">: </w:t>
             </w:r>
-            <w:hyperlink r:id="rId5" w:history="1">
+            <w:hyperlink r:id="rId6" w:history="1">
               <w:r>
                 <w:rPr>
                   <w:rStyle w:val="Hyperlink"/>
@@ -674,9 +674,9 @@
                   <wp:posOffset>-171450</wp:posOffset>
                 </wp:positionH>
                 <wp:positionV relativeFrom="paragraph">
-                  <wp:posOffset>-228599</wp:posOffset>
+                  <wp:posOffset>-228600</wp:posOffset>
                 </wp:positionV>
-                <wp:extent cx="7229475" cy="1485900"/>
+                <wp:extent cx="7267575" cy="1485900"/>
                 <wp:effectExtent l="0" t="0" r="28575" b="19050"/>
                 <wp:wrapNone/>
                 <wp:docPr id="4" name="Rectangle 4"/>
@@ -688,7 +688,7 @@
                       <wps:spPr>
                         <a:xfrm>
                           <a:off x="0" y="0"/>
-                          <a:ext cx="7229475" cy="1485900"/>
+                          <a:ext cx="7267575" cy="1485900"/>
                         </a:xfrm>
                         <a:prstGeom prst="rect">
                           <a:avLst/>
@@ -731,7 +731,7 @@
           </mc:Choice>
           <mc:Fallback>
             <w:pict>
-              <v:rect w14:anchorId="73546FCC" id="Rectangle 4" o:spid="_x0000_s1026" style="position:absolute;margin-left:-13.5pt;margin-top:-18pt;width:569.25pt;height:117pt;z-index:251660288;visibility:visible;mso-wrap-style:square;mso-width-percent:0;mso-height-percent:0;mso-wrap-distance-left:9pt;mso-wrap-distance-top:0;mso-wrap-distance-right:9pt;mso-wrap-distance-bottom:0;mso-position-horizontal:absolute;mso-position-horizontal-relative:text;mso-position-vertical:absolute;mso-position-vertical-relative:text;mso-width-percent:0;mso-height-percent:0;mso-width-relative:margin;mso-height-relative:margin;v-text-anchor:middle" o:gfxdata="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" filled="f" strokecolor="#1f3763 [1604]" strokeweight="1pt"/>
+              <v:rect w14:anchorId="7254957F" id="Rectangle 4" o:spid="_x0000_s1026" style="position:absolute;margin-left:-13.5pt;margin-top:-18pt;width:572.25pt;height:117pt;z-index:251660288;visibility:visible;mso-wrap-style:square;mso-width-percent:0;mso-height-percent:0;mso-wrap-distance-left:9pt;mso-wrap-distance-top:0;mso-wrap-distance-right:9pt;mso-wrap-distance-bottom:0;mso-position-horizontal:absolute;mso-position-horizontal-relative:text;mso-position-vertical:absolute;mso-position-vertical-relative:text;mso-width-percent:0;mso-height-percent:0;mso-width-relative:margin;mso-height-relative:margin;v-text-anchor:middle" o:gfxdata="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" filled="f" strokecolor="#1f3763 [1604]" strokeweight="1pt"/>
             </w:pict>
           </mc:Fallback>
         </mc:AlternateContent>
@@ -765,10 +765,10 @@
             <o:lock v:ext="edit" aspectratio="t"/>
           </v:shapetype>
           <v:shape id="_x0000_s1026" type="#_x0000_t75" style="position:absolute;margin-left:0;margin-top:0;width:174.75pt;height:98.25pt;z-index:251659264;mso-position-horizontal:left;mso-position-horizontal-relative:margin;mso-position-vertical:top;mso-position-vertical-relative:margin" fillcolor="window">
-            <v:imagedata r:id="rId6" o:title=""/>
+            <v:imagedata r:id="rId7" o:title=""/>
             <w10:wrap type="square" anchorx="margin" anchory="margin"/>
           </v:shape>
-          <o:OLEObject Type="Embed" ProgID="Excel.Sheet.8" ShapeID="_x0000_s1026" DrawAspect="Content" ObjectID="_1583001271" r:id="rId7"/>
+          <o:OLEObject Type="Embed" ProgID="Excel.Sheet.8" ShapeID="_x0000_s1026" DrawAspect="Content" ObjectID="_1593784053" r:id="rId8"/>
         </w:object>
       </w:r>
     </w:p>
@@ -796,13 +796,13 @@
               <wp:anchor distT="0" distB="0" distL="114300" distR="114300" simplePos="0" relativeHeight="251661312" behindDoc="0" locked="0" layoutInCell="1" allowOverlap="1">
                 <wp:simplePos x="0" y="0"/>
                 <wp:positionH relativeFrom="column">
-                  <wp:posOffset>-190499</wp:posOffset>
+                  <wp:posOffset>-190500</wp:posOffset>
                 </wp:positionH>
                 <wp:positionV relativeFrom="paragraph">
-                  <wp:posOffset>152400</wp:posOffset>
+                  <wp:posOffset>152399</wp:posOffset>
                 </wp:positionV>
-                <wp:extent cx="7258050" cy="800100"/>
-                <wp:effectExtent l="0" t="0" r="19050" b="19050"/>
+                <wp:extent cx="7305675" cy="885825"/>
+                <wp:effectExtent l="0" t="0" r="28575" b="28575"/>
                 <wp:wrapNone/>
                 <wp:docPr id="1" name="Rectangle 1"/>
                 <wp:cNvGraphicFramePr/>
@@ -813,7 +813,7 @@
                       <wps:spPr>
                         <a:xfrm>
                           <a:off x="0" y="0"/>
-                          <a:ext cx="7258050" cy="800100"/>
+                          <a:ext cx="7305675" cy="885825"/>
                         </a:xfrm>
                         <a:prstGeom prst="rect">
                           <a:avLst/>
@@ -856,7 +856,7 @@
           </mc:Choice>
           <mc:Fallback>
             <w:pict>
-              <v:rect w14:anchorId="3BE5064C" id="Rectangle 1" o:spid="_x0000_s1026" style="position:absolute;margin-left:-15pt;margin-top:12pt;width:571.5pt;height:63pt;z-index:251661312;visibility:visible;mso-wrap-style:square;mso-width-percent:0;mso-height-percent:0;mso-wrap-distance-left:9pt;mso-wrap-distance-top:0;mso-wrap-distance-right:9pt;mso-wrap-distance-bottom:0;mso-position-horizontal:absolute;mso-position-horizontal-relative:text;mso-position-vertical:absolute;mso-position-vertical-relative:text;mso-width-percent:0;mso-height-percent:0;mso-width-relative:margin;mso-height-relative:margin;v-text-anchor:middle" o:gfxdata="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" filled="f" strokecolor="#1f3763 [1604]" strokeweight="1pt"/>
+              <v:rect w14:anchorId="65CDF92B" id="Rectangle 1" o:spid="_x0000_s1026" style="position:absolute;margin-left:-15pt;margin-top:12pt;width:575.25pt;height:69.75pt;z-index:251661312;visibility:visible;mso-wrap-style:square;mso-width-percent:0;mso-height-percent:0;mso-wrap-distance-left:9pt;mso-wrap-distance-top:0;mso-wrap-distance-right:9pt;mso-wrap-distance-bottom:0;mso-position-horizontal:absolute;mso-position-horizontal-relative:text;mso-position-vertical:absolute;mso-position-vertical-relative:text;mso-width-percent:0;mso-height-percent:0;mso-width-relative:margin;mso-height-relative:margin;v-text-anchor:middle" o:gfxdata="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" filled="f" strokecolor="#1f3763 [1604]" strokeweight="1pt"/>
             </w:pict>
           </mc:Fallback>
         </mc:AlternateContent>
@@ -1136,12 +1136,12 @@
               <wp:anchor distT="0" distB="0" distL="114300" distR="114300" simplePos="0" relativeHeight="251665408" behindDoc="0" locked="0" layoutInCell="1" allowOverlap="1" wp14:anchorId="23A22279" wp14:editId="1E11519A">
                 <wp:simplePos x="0" y="0"/>
                 <wp:positionH relativeFrom="margin">
-                  <wp:posOffset>-209550</wp:posOffset>
+                  <wp:posOffset>-171450</wp:posOffset>
                 </wp:positionH>
                 <wp:positionV relativeFrom="paragraph">
-                  <wp:posOffset>203835</wp:posOffset>
+                  <wp:posOffset>194311</wp:posOffset>
                 </wp:positionV>
-                <wp:extent cx="7305675" cy="6019800"/>
+                <wp:extent cx="7305675" cy="5619750"/>
                 <wp:effectExtent l="0" t="0" r="28575" b="19050"/>
                 <wp:wrapNone/>
                 <wp:docPr id="5" name="Rectangle 5"/>
@@ -1153,7 +1153,7 @@
                       <wps:spPr>
                         <a:xfrm>
                           <a:off x="0" y="0"/>
-                          <a:ext cx="7305675" cy="6019800"/>
+                          <a:ext cx="7305675" cy="5619750"/>
                         </a:xfrm>
                         <a:prstGeom prst="rect">
                           <a:avLst/>
@@ -1196,7 +1196,7 @@
           </mc:Choice>
           <mc:Fallback>
             <w:pict>
-              <v:rect w14:anchorId="2553EE6E" id="Rectangle 5" o:spid="_x0000_s1026" style="position:absolute;margin-left:-16.5pt;margin-top:16.05pt;width:575.25pt;height:474pt;z-index:251665408;visibility:visible;mso-wrap-style:square;mso-width-percent:0;mso-height-percent:0;mso-wrap-distance-left:9pt;mso-wrap-distance-top:0;mso-wrap-distance-right:9pt;mso-wrap-distance-bottom:0;mso-position-horizontal:absolute;mso-position-horizontal-relative:margin;mso-position-vertical:absolute;mso-position-vertical-relative:text;mso-width-percent:0;mso-height-percent:0;mso-width-relative:margin;mso-height-relative:margin;v-text-anchor:middle" o:gfxdata="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" filled="f" strokecolor="#1f3763 [1604]" strokeweight="1pt">
+              <v:rect w14:anchorId="02A02DC5" id="Rectangle 5" o:spid="_x0000_s1026" style="position:absolute;margin-left:-13.5pt;margin-top:15.3pt;width:575.25pt;height:442.5pt;z-index:251665408;visibility:visible;mso-wrap-style:square;mso-width-percent:0;mso-height-percent:0;mso-wrap-distance-left:9pt;mso-wrap-distance-top:0;mso-wrap-distance-right:9pt;mso-wrap-distance-bottom:0;mso-position-horizontal:absolute;mso-position-horizontal-relative:margin;mso-position-vertical:absolute;mso-position-vertical-relative:text;mso-width-percent:0;mso-height-percent:0;mso-width-relative:margin;mso-height-relative:margin;v-text-anchor:middle" o:gfxdata="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" filled="f" strokecolor="#1f3763 [1604]" strokeweight="1pt">
                 <w10:wrap anchorx="margin"/>
               </v:rect>
             </w:pict>
@@ -1207,7 +1207,7 @@
     <w:tbl>
       <w:tblPr>
         <w:tblStyle w:val="TableGrid"/>
-        <w:tblW w:w="11435" w:type="dxa"/>
+        <w:tblW w:w="11528" w:type="dxa"/>
         <w:tblInd w:w="-275" w:type="dxa"/>
         <w:tblBorders>
           <w:top w:val="none" w:sz="0" w:space="0" w:color="auto"/>
@@ -1221,18 +1221,22 @@
         <w:tblLook w:val="04A0" w:firstRow="1" w:lastRow="0" w:firstColumn="1" w:lastColumn="0" w:noHBand="0" w:noVBand="1"/>
       </w:tblPr>
       <w:tblGrid>
-        <w:gridCol w:w="810"/>
+        <w:gridCol w:w="725"/>
         <w:gridCol w:w="1080"/>
         <w:gridCol w:w="1080"/>
-        <w:gridCol w:w="4955"/>
         <w:gridCol w:w="1350"/>
-        <w:gridCol w:w="990"/>
-        <w:gridCol w:w="1170"/>
+        <w:gridCol w:w="3988"/>
+        <w:gridCol w:w="972"/>
+        <w:gridCol w:w="972"/>
+        <w:gridCol w:w="1361"/>
       </w:tblGrid>
       <w:tr>
-        <w:tc>
-          <w:tcPr>
-            <w:tcW w:w="810" w:type="dxa"/>
+        <w:trPr>
+          <w:trHeight w:val="509"/>
+        </w:trPr>
+        <w:tc>
+          <w:tcPr>
+            <w:tcW w:w="725" w:type="dxa"/>
             <w:shd w:val="clear" w:color="auto" w:fill="D9D9D9" w:themeFill="background1" w:themeFillShade="D9"/>
           </w:tcPr>
           <w:p>
@@ -1285,44 +1289,19 @@
           </w:tcPr>
           <w:p>
             <w:pPr>
-              <w:jc w:val="center"/>
-              <w:rPr>
-                <w:sz w:val="18"/>
-                <w:szCs w:val="18"/>
-                <w:lang w:val="es-MX"/>
-              </w:rPr>
-            </w:pPr>
-            <w:r>
-              <w:rPr>
-                <w:sz w:val="18"/>
-                <w:szCs w:val="18"/>
-                <w:lang w:val="es-MX"/>
-              </w:rPr>
-              <w:t>NO. PARTE</w:t>
-            </w:r>
-          </w:p>
-        </w:tc>
-        <w:tc>
-          <w:tcPr>
-            <w:tcW w:w="4955" w:type="dxa"/>
-            <w:shd w:val="clear" w:color="auto" w:fill="D9D9D9" w:themeFill="background1" w:themeFillShade="D9"/>
-          </w:tcPr>
-          <w:p>
-            <w:pPr>
-              <w:jc w:val="center"/>
-              <w:rPr>
-                <w:sz w:val="18"/>
-                <w:szCs w:val="18"/>
-                <w:lang w:val="es-MX"/>
-              </w:rPr>
-            </w:pPr>
-            <w:r>
-              <w:rPr>
-                <w:sz w:val="18"/>
-                <w:szCs w:val="18"/>
-                <w:lang w:val="es-MX"/>
-              </w:rPr>
-              <w:t>DESCRIPCION</w:t>
+              <w:rPr>
+                <w:sz w:val="18"/>
+                <w:szCs w:val="18"/>
+                <w:lang w:val="es-MX"/>
+              </w:rPr>
+            </w:pPr>
+            <w:r>
+              <w:rPr>
+                <w:sz w:val="18"/>
+                <w:szCs w:val="18"/>
+                <w:lang w:val="es-MX"/>
+              </w:rPr>
+              <w:t>PROYECTO</w:t>
             </w:r>
           </w:p>
         </w:tc>
@@ -1346,13 +1325,61 @@
                 <w:szCs w:val="18"/>
                 <w:lang w:val="es-MX"/>
               </w:rPr>
+              <w:t>NO. PARTE</w:t>
+            </w:r>
+          </w:p>
+        </w:tc>
+        <w:tc>
+          <w:tcPr>
+            <w:tcW w:w="3988" w:type="dxa"/>
+            <w:shd w:val="clear" w:color="auto" w:fill="D9D9D9" w:themeFill="background1" w:themeFillShade="D9"/>
+          </w:tcPr>
+          <w:p>
+            <w:pPr>
+              <w:jc w:val="center"/>
+              <w:rPr>
+                <w:sz w:val="18"/>
+                <w:szCs w:val="18"/>
+                <w:lang w:val="es-MX"/>
+              </w:rPr>
+            </w:pPr>
+            <w:r>
+              <w:rPr>
+                <w:sz w:val="18"/>
+                <w:szCs w:val="18"/>
+                <w:lang w:val="es-MX"/>
+              </w:rPr>
+              <w:t>DESCRIPCION</w:t>
+            </w:r>
+          </w:p>
+        </w:tc>
+        <w:tc>
+          <w:tcPr>
+            <w:tcW w:w="972" w:type="dxa"/>
+            <w:shd w:val="clear" w:color="auto" w:fill="D9D9D9" w:themeFill="background1" w:themeFillShade="D9"/>
+          </w:tcPr>
+          <w:p>
+            <w:pPr>
+              <w:jc w:val="center"/>
+              <w:rPr>
+                <w:sz w:val="18"/>
+                <w:szCs w:val="18"/>
+                <w:lang w:val="es-MX"/>
+              </w:rPr>
+            </w:pPr>
+            <w:r>
+              <w:rPr>
+                <w:sz w:val="18"/>
+                <w:szCs w:val="18"/>
+                <w:lang w:val="es-MX"/>
+              </w:rPr>
               <w:t>MEDIDA</w:t>
             </w:r>
           </w:p>
         </w:tc>
         <w:tc>
           <w:tcPr>
-            <w:tcW w:w="990" w:type="dxa"/>
+            <w:tcW w:w="972" w:type="dxa"/>
             <w:shd w:val="clear" w:color="auto" w:fill="D9D9D9" w:themeFill="background1" w:themeFillShade="D9"/>
           </w:tcPr>
           <w:p>
@@ -1376,7 +1403,7 @@
         </w:tc>
         <w:tc>
           <w:tcPr>
-            <w:tcW w:w="1170" w:type="dxa"/>
+            <w:tcW w:w="1361" w:type="dxa"/>
             <w:shd w:val="clear" w:color="auto" w:fill="D9D9D9" w:themeFill="background1" w:themeFillShade="D9"/>
           </w:tcPr>
           <w:p>
@@ -1400,9 +1427,12 @@
         </w:tc>
       </w:tr>
       <w:tr>
-        <w:tc>
-          <w:tcPr>
-            <w:tcW w:w="810" w:type="dxa"/>
+        <w:trPr>
+          <w:trHeight w:val="263"/>
+        </w:trPr>
+        <w:tc>
+          <w:tcPr>
+            <w:tcW w:w="725" w:type="dxa"/>
             <w:shd w:val="clear" w:color="auto" w:fill="FFFFFF" w:themeFill="background1"/>
           </w:tcPr>
           <w:p>
@@ -1468,13 +1498,37 @@
                 <w:szCs w:val="18"/>
                 <w:lang w:val="es-MX"/>
               </w:rPr>
+              <w:t>&lt;p1&gt;</w:t>
+            </w:r>
+          </w:p>
+        </w:tc>
+        <w:tc>
+          <w:tcPr>
+            <w:tcW w:w="1350" w:type="dxa"/>
+            <w:shd w:val="clear" w:color="auto" w:fill="FFFFFF" w:themeFill="background1"/>
+          </w:tcPr>
+          <w:p>
+            <w:pPr>
+              <w:jc w:val="center"/>
+              <w:rPr>
+                <w:sz w:val="18"/>
+                <w:szCs w:val="18"/>
+                <w:lang w:val="es-MX"/>
+              </w:rPr>
+            </w:pPr>
+            <w:r>
+              <w:rPr>
+                <w:sz w:val="18"/>
+                <w:szCs w:val="18"/>
+                <w:lang w:val="es-MX"/>
+              </w:rPr>
               <w:t>&lt;np1&gt;</w:t>
             </w:r>
           </w:p>
         </w:tc>
         <w:tc>
           <w:tcPr>
-            <w:tcW w:w="4955" w:type="dxa"/>
+            <w:tcW w:w="3988" w:type="dxa"/>
             <w:shd w:val="clear" w:color="auto" w:fill="FFFFFF" w:themeFill="background1"/>
           </w:tcPr>
           <w:p>
@@ -1498,7 +1552,7 @@
         </w:tc>
         <w:tc>
           <w:tcPr>
-            <w:tcW w:w="1350" w:type="dxa"/>
+            <w:tcW w:w="972" w:type="dxa"/>
             <w:shd w:val="clear" w:color="auto" w:fill="FFFFFF" w:themeFill="background1"/>
           </w:tcPr>
           <w:p>
@@ -1522,7 +1576,7 @@
         </w:tc>
         <w:tc>
           <w:tcPr>
-            <w:tcW w:w="990" w:type="dxa"/>
+            <w:tcW w:w="972" w:type="dxa"/>
             <w:shd w:val="clear" w:color="auto" w:fill="FFFFFF" w:themeFill="background1"/>
           </w:tcPr>
           <w:p>
@@ -1546,7 +1600,7 @@
         </w:tc>
         <w:tc>
           <w:tcPr>
-            <w:tcW w:w="1170" w:type="dxa"/>
+            <w:tcW w:w="1361" w:type="dxa"/>
             <w:shd w:val="clear" w:color="auto" w:fill="FFFFFF" w:themeFill="background1"/>
           </w:tcPr>
           <w:p>
@@ -1570,9 +1624,12 @@
         </w:tc>
       </w:tr>
       <w:tr>
-        <w:tc>
-          <w:tcPr>
-            <w:tcW w:w="810" w:type="dxa"/>
+        <w:trPr>
+          <w:trHeight w:val="263"/>
+        </w:trPr>
+        <w:tc>
+          <w:tcPr>
+            <w:tcW w:w="725" w:type="dxa"/>
             <w:shd w:val="clear" w:color="auto" w:fill="FFFFFF" w:themeFill="background1"/>
           </w:tcPr>
           <w:p>
@@ -1638,13 +1695,37 @@
                 <w:szCs w:val="18"/>
                 <w:lang w:val="es-MX"/>
               </w:rPr>
+              <w:t>&lt;p2&gt;</w:t>
+            </w:r>
+          </w:p>
+        </w:tc>
+        <w:tc>
+          <w:tcPr>
+            <w:tcW w:w="1350" w:type="dxa"/>
+            <w:shd w:val="clear" w:color="auto" w:fill="FFFFFF" w:themeFill="background1"/>
+          </w:tcPr>
+          <w:p>
+            <w:pPr>
+              <w:jc w:val="center"/>
+              <w:rPr>
+                <w:sz w:val="18"/>
+                <w:szCs w:val="18"/>
+                <w:lang w:val="es-MX"/>
+              </w:rPr>
+            </w:pPr>
+            <w:r>
+              <w:rPr>
+                <w:sz w:val="18"/>
+                <w:szCs w:val="18"/>
+                <w:lang w:val="es-MX"/>
+              </w:rPr>
               <w:t>&lt;np2&gt;</w:t>
             </w:r>
           </w:p>
         </w:tc>
         <w:tc>
           <w:tcPr>
-            <w:tcW w:w="4955" w:type="dxa"/>
+            <w:tcW w:w="3988" w:type="dxa"/>
             <w:shd w:val="clear" w:color="auto" w:fill="FFFFFF" w:themeFill="background1"/>
           </w:tcPr>
           <w:p>
@@ -1668,7 +1749,7 @@
         </w:tc>
         <w:tc>
           <w:tcPr>
-            <w:tcW w:w="1350" w:type="dxa"/>
+            <w:tcW w:w="972" w:type="dxa"/>
             <w:shd w:val="clear" w:color="auto" w:fill="FFFFFF" w:themeFill="background1"/>
           </w:tcPr>
           <w:p>
@@ -1692,7 +1773,7 @@
         </w:tc>
         <w:tc>
           <w:tcPr>
-            <w:tcW w:w="990" w:type="dxa"/>
+            <w:tcW w:w="972" w:type="dxa"/>
             <w:shd w:val="clear" w:color="auto" w:fill="FFFFFF" w:themeFill="background1"/>
           </w:tcPr>
           <w:p>
@@ -1716,7 +1797,7 @@
         </w:tc>
         <w:tc>
           <w:tcPr>
-            <w:tcW w:w="1170" w:type="dxa"/>
+            <w:tcW w:w="1361" w:type="dxa"/>
             <w:shd w:val="clear" w:color="auto" w:fill="FFFFFF" w:themeFill="background1"/>
           </w:tcPr>
           <w:p>
@@ -1740,9 +1821,12 @@
         </w:tc>
       </w:tr>
       <w:tr>
-        <w:tc>
-          <w:tcPr>
-            <w:tcW w:w="810" w:type="dxa"/>
+        <w:trPr>
+          <w:trHeight w:val="246"/>
+        </w:trPr>
+        <w:tc>
+          <w:tcPr>
+            <w:tcW w:w="725" w:type="dxa"/>
             <w:shd w:val="clear" w:color="auto" w:fill="FFFFFF" w:themeFill="background1"/>
           </w:tcPr>
           <w:p>
@@ -1808,13 +1892,37 @@
                 <w:szCs w:val="18"/>
                 <w:lang w:val="es-MX"/>
               </w:rPr>
+              <w:t>&lt;p3&gt;</w:t>
+            </w:r>
+          </w:p>
+        </w:tc>
+        <w:tc>
+          <w:tcPr>
+            <w:tcW w:w="1350" w:type="dxa"/>
+            <w:shd w:val="clear" w:color="auto" w:fill="FFFFFF" w:themeFill="background1"/>
+          </w:tcPr>
+          <w:p>
+            <w:pPr>
+              <w:jc w:val="center"/>
+              <w:rPr>
+                <w:sz w:val="18"/>
+                <w:szCs w:val="18"/>
+                <w:lang w:val="es-MX"/>
+              </w:rPr>
+            </w:pPr>
+            <w:r>
+              <w:rPr>
+                <w:sz w:val="18"/>
+                <w:szCs w:val="18"/>
+                <w:lang w:val="es-MX"/>
+              </w:rPr>
               <w:t>&lt;np3&gt;</w:t>
             </w:r>
           </w:p>
         </w:tc>
         <w:tc>
           <w:tcPr>
-            <w:tcW w:w="4955" w:type="dxa"/>
+            <w:tcW w:w="3988" w:type="dxa"/>
             <w:shd w:val="clear" w:color="auto" w:fill="FFFFFF" w:themeFill="background1"/>
           </w:tcPr>
           <w:p>
@@ -1838,7 +1946,7 @@
         </w:tc>
         <w:tc>
           <w:tcPr>
-            <w:tcW w:w="1350" w:type="dxa"/>
+            <w:tcW w:w="972" w:type="dxa"/>
             <w:shd w:val="clear" w:color="auto" w:fill="FFFFFF" w:themeFill="background1"/>
           </w:tcPr>
           <w:p>
@@ -1862,7 +1970,7 @@
         </w:tc>
         <w:tc>
           <w:tcPr>
-            <w:tcW w:w="990" w:type="dxa"/>
+            <w:tcW w:w="972" w:type="dxa"/>
             <w:shd w:val="clear" w:color="auto" w:fill="FFFFFF" w:themeFill="background1"/>
           </w:tcPr>
           <w:p>
@@ -1886,7 +1994,7 @@
         </w:tc>
         <w:tc>
           <w:tcPr>
-            <w:tcW w:w="1170" w:type="dxa"/>
+            <w:tcW w:w="1361" w:type="dxa"/>
             <w:shd w:val="clear" w:color="auto" w:fill="FFFFFF" w:themeFill="background1"/>
           </w:tcPr>
           <w:p>
@@ -1910,9 +2018,12 @@
         </w:tc>
       </w:tr>
       <w:tr>
-        <w:tc>
-          <w:tcPr>
-            <w:tcW w:w="810" w:type="dxa"/>
+        <w:trPr>
+          <w:trHeight w:val="263"/>
+        </w:trPr>
+        <w:tc>
+          <w:tcPr>
+            <w:tcW w:w="725" w:type="dxa"/>
             <w:shd w:val="clear" w:color="auto" w:fill="FFFFFF" w:themeFill="background1"/>
           </w:tcPr>
           <w:p>
@@ -1978,13 +2089,37 @@
                 <w:szCs w:val="18"/>
                 <w:lang w:val="es-MX"/>
               </w:rPr>
+              <w:t>&lt;p4&gt;</w:t>
+            </w:r>
+          </w:p>
+        </w:tc>
+        <w:tc>
+          <w:tcPr>
+            <w:tcW w:w="1350" w:type="dxa"/>
+            <w:shd w:val="clear" w:color="auto" w:fill="FFFFFF" w:themeFill="background1"/>
+          </w:tcPr>
+          <w:p>
+            <w:pPr>
+              <w:jc w:val="center"/>
+              <w:rPr>
+                <w:sz w:val="18"/>
+                <w:szCs w:val="18"/>
+                <w:lang w:val="es-MX"/>
+              </w:rPr>
+            </w:pPr>
+            <w:r>
+              <w:rPr>
+                <w:sz w:val="18"/>
+                <w:szCs w:val="18"/>
+                <w:lang w:val="es-MX"/>
+              </w:rPr>
               <w:t>&lt;np4&gt;</w:t>
             </w:r>
           </w:p>
         </w:tc>
         <w:tc>
           <w:tcPr>
-            <w:tcW w:w="4955" w:type="dxa"/>
+            <w:tcW w:w="3988" w:type="dxa"/>
             <w:shd w:val="clear" w:color="auto" w:fill="FFFFFF" w:themeFill="background1"/>
           </w:tcPr>
           <w:p>
@@ -2008,7 +2143,7 @@
         </w:tc>
         <w:tc>
           <w:tcPr>
-            <w:tcW w:w="1350" w:type="dxa"/>
+            <w:tcW w:w="972" w:type="dxa"/>
             <w:shd w:val="clear" w:color="auto" w:fill="FFFFFF" w:themeFill="background1"/>
           </w:tcPr>
           <w:p>
@@ -2032,7 +2167,7 @@
         </w:tc>
         <w:tc>
           <w:tcPr>
-            <w:tcW w:w="990" w:type="dxa"/>
+            <w:tcW w:w="972" w:type="dxa"/>
             <w:shd w:val="clear" w:color="auto" w:fill="FFFFFF" w:themeFill="background1"/>
           </w:tcPr>
           <w:p>
@@ -2056,7 +2191,7 @@
         </w:tc>
         <w:tc>
           <w:tcPr>
-            <w:tcW w:w="1170" w:type="dxa"/>
+            <w:tcW w:w="1361" w:type="dxa"/>
             <w:shd w:val="clear" w:color="auto" w:fill="FFFFFF" w:themeFill="background1"/>
           </w:tcPr>
           <w:p>
@@ -2080,9 +2215,12 @@
         </w:tc>
       </w:tr>
       <w:tr>
-        <w:tc>
-          <w:tcPr>
-            <w:tcW w:w="810" w:type="dxa"/>
+        <w:trPr>
+          <w:trHeight w:val="263"/>
+        </w:trPr>
+        <w:tc>
+          <w:tcPr>
+            <w:tcW w:w="725" w:type="dxa"/>
             <w:shd w:val="clear" w:color="auto" w:fill="FFFFFF" w:themeFill="background1"/>
           </w:tcPr>
           <w:p>
@@ -2148,13 +2286,37 @@
                 <w:szCs w:val="18"/>
                 <w:lang w:val="es-MX"/>
               </w:rPr>
+              <w:t>&lt;p5&gt;</w:t>
+            </w:r>
+          </w:p>
+        </w:tc>
+        <w:tc>
+          <w:tcPr>
+            <w:tcW w:w="1350" w:type="dxa"/>
+            <w:shd w:val="clear" w:color="auto" w:fill="FFFFFF" w:themeFill="background1"/>
+          </w:tcPr>
+          <w:p>
+            <w:pPr>
+              <w:jc w:val="center"/>
+              <w:rPr>
+                <w:sz w:val="18"/>
+                <w:szCs w:val="18"/>
+                <w:lang w:val="es-MX"/>
+              </w:rPr>
+            </w:pPr>
+            <w:r>
+              <w:rPr>
+                <w:sz w:val="18"/>
+                <w:szCs w:val="18"/>
+                <w:lang w:val="es-MX"/>
+              </w:rPr>
               <w:t>&lt;np5&gt;</w:t>
             </w:r>
           </w:p>
         </w:tc>
         <w:tc>
           <w:tcPr>
-            <w:tcW w:w="4955" w:type="dxa"/>
+            <w:tcW w:w="3988" w:type="dxa"/>
             <w:shd w:val="clear" w:color="auto" w:fill="FFFFFF" w:themeFill="background1"/>
           </w:tcPr>
           <w:p>
@@ -2178,7 +2340,7 @@
         </w:tc>
         <w:tc>
           <w:tcPr>
-            <w:tcW w:w="1350" w:type="dxa"/>
+            <w:tcW w:w="972" w:type="dxa"/>
             <w:shd w:val="clear" w:color="auto" w:fill="FFFFFF" w:themeFill="background1"/>
           </w:tcPr>
           <w:p>
@@ -2202,7 +2364,7 @@
         </w:tc>
         <w:tc>
           <w:tcPr>
-            <w:tcW w:w="990" w:type="dxa"/>
+            <w:tcW w:w="972" w:type="dxa"/>
             <w:shd w:val="clear" w:color="auto" w:fill="FFFFFF" w:themeFill="background1"/>
           </w:tcPr>
           <w:p>
@@ -2226,7 +2388,7 @@
         </w:tc>
         <w:tc>
           <w:tcPr>
-            <w:tcW w:w="1170" w:type="dxa"/>
+            <w:tcW w:w="1361" w:type="dxa"/>
             <w:shd w:val="clear" w:color="auto" w:fill="FFFFFF" w:themeFill="background1"/>
           </w:tcPr>
           <w:p>
@@ -2250,9 +2412,12 @@
         </w:tc>
       </w:tr>
       <w:tr>
-        <w:tc>
-          <w:tcPr>
-            <w:tcW w:w="810" w:type="dxa"/>
+        <w:trPr>
+          <w:trHeight w:val="246"/>
+        </w:trPr>
+        <w:tc>
+          <w:tcPr>
+            <w:tcW w:w="725" w:type="dxa"/>
             <w:shd w:val="clear" w:color="auto" w:fill="FFFFFF" w:themeFill="background1"/>
           </w:tcPr>
           <w:p>
@@ -2318,13 +2483,37 @@
                 <w:szCs w:val="18"/>
                 <w:lang w:val="es-MX"/>
               </w:rPr>
+              <w:t>&lt;p6&gt;</w:t>
+            </w:r>
+          </w:p>
+        </w:tc>
+        <w:tc>
+          <w:tcPr>
+            <w:tcW w:w="1350" w:type="dxa"/>
+            <w:shd w:val="clear" w:color="auto" w:fill="FFFFFF" w:themeFill="background1"/>
+          </w:tcPr>
+          <w:p>
+            <w:pPr>
+              <w:jc w:val="center"/>
+              <w:rPr>
+                <w:sz w:val="18"/>
+                <w:szCs w:val="18"/>
+                <w:lang w:val="es-MX"/>
+              </w:rPr>
+            </w:pPr>
+            <w:r>
+              <w:rPr>
+                <w:sz w:val="18"/>
+                <w:szCs w:val="18"/>
+                <w:lang w:val="es-MX"/>
+              </w:rPr>
               <w:t>&lt;np6&gt;</w:t>
             </w:r>
           </w:p>
         </w:tc>
         <w:tc>
           <w:tcPr>
-            <w:tcW w:w="4955" w:type="dxa"/>
+            <w:tcW w:w="3988" w:type="dxa"/>
             <w:shd w:val="clear" w:color="auto" w:fill="FFFFFF" w:themeFill="background1"/>
           </w:tcPr>
           <w:p>
@@ -2348,7 +2537,7 @@
         </w:tc>
         <w:tc>
           <w:tcPr>
-            <w:tcW w:w="1350" w:type="dxa"/>
+            <w:tcW w:w="972" w:type="dxa"/>
             <w:shd w:val="clear" w:color="auto" w:fill="FFFFFF" w:themeFill="background1"/>
           </w:tcPr>
           <w:p>
@@ -2372,7 +2561,7 @@
         </w:tc>
         <w:tc>
           <w:tcPr>
-            <w:tcW w:w="990" w:type="dxa"/>
+            <w:tcW w:w="972" w:type="dxa"/>
             <w:shd w:val="clear" w:color="auto" w:fill="FFFFFF" w:themeFill="background1"/>
           </w:tcPr>
           <w:p>
@@ -2396,7 +2585,7 @@
         </w:tc>
         <w:tc>
           <w:tcPr>
-            <w:tcW w:w="1170" w:type="dxa"/>
+            <w:tcW w:w="1361" w:type="dxa"/>
             <w:shd w:val="clear" w:color="auto" w:fill="FFFFFF" w:themeFill="background1"/>
           </w:tcPr>
           <w:p>
@@ -2420,9 +2609,12 @@
         </w:tc>
       </w:tr>
       <w:tr>
-        <w:tc>
-          <w:tcPr>
-            <w:tcW w:w="810" w:type="dxa"/>
+        <w:trPr>
+          <w:trHeight w:val="263"/>
+        </w:trPr>
+        <w:tc>
+          <w:tcPr>
+            <w:tcW w:w="725" w:type="dxa"/>
             <w:shd w:val="clear" w:color="auto" w:fill="FFFFFF" w:themeFill="background1"/>
           </w:tcPr>
           <w:p>
@@ -2488,13 +2680,37 @@
                 <w:szCs w:val="18"/>
                 <w:lang w:val="es-MX"/>
               </w:rPr>
+              <w:t>&lt;p7&gt;</w:t>
+            </w:r>
+          </w:p>
+        </w:tc>
+        <w:tc>
+          <w:tcPr>
+            <w:tcW w:w="1350" w:type="dxa"/>
+            <w:shd w:val="clear" w:color="auto" w:fill="FFFFFF" w:themeFill="background1"/>
+          </w:tcPr>
+          <w:p>
+            <w:pPr>
+              <w:jc w:val="center"/>
+              <w:rPr>
+                <w:sz w:val="18"/>
+                <w:szCs w:val="18"/>
+                <w:lang w:val="es-MX"/>
+              </w:rPr>
+            </w:pPr>
+            <w:r>
+              <w:rPr>
+                <w:sz w:val="18"/>
+                <w:szCs w:val="18"/>
+                <w:lang w:val="es-MX"/>
+              </w:rPr>
               <w:t>&lt;np7&gt;</w:t>
             </w:r>
           </w:p>
         </w:tc>
         <w:tc>
           <w:tcPr>
-            <w:tcW w:w="4955" w:type="dxa"/>
+            <w:tcW w:w="3988" w:type="dxa"/>
             <w:shd w:val="clear" w:color="auto" w:fill="FFFFFF" w:themeFill="background1"/>
           </w:tcPr>
           <w:p>
@@ -2518,7 +2734,7 @@
         </w:tc>
         <w:tc>
           <w:tcPr>
-            <w:tcW w:w="1350" w:type="dxa"/>
+            <w:tcW w:w="972" w:type="dxa"/>
             <w:shd w:val="clear" w:color="auto" w:fill="FFFFFF" w:themeFill="background1"/>
           </w:tcPr>
           <w:p>
@@ -2542,7 +2758,7 @@
         </w:tc>
         <w:tc>
           <w:tcPr>
-            <w:tcW w:w="990" w:type="dxa"/>
+            <w:tcW w:w="972" w:type="dxa"/>
             <w:shd w:val="clear" w:color="auto" w:fill="FFFFFF" w:themeFill="background1"/>
           </w:tcPr>
           <w:p>
@@ -2566,7 +2782,7 @@
         </w:tc>
         <w:tc>
           <w:tcPr>
-            <w:tcW w:w="1170" w:type="dxa"/>
+            <w:tcW w:w="1361" w:type="dxa"/>
             <w:shd w:val="clear" w:color="auto" w:fill="FFFFFF" w:themeFill="background1"/>
           </w:tcPr>
           <w:p>
@@ -2590,9 +2806,12 @@
         </w:tc>
       </w:tr>
       <w:tr>
-        <w:tc>
-          <w:tcPr>
-            <w:tcW w:w="810" w:type="dxa"/>
+        <w:trPr>
+          <w:trHeight w:val="246"/>
+        </w:trPr>
+        <w:tc>
+          <w:tcPr>
+            <w:tcW w:w="725" w:type="dxa"/>
             <w:shd w:val="clear" w:color="auto" w:fill="FFFFFF" w:themeFill="background1"/>
           </w:tcPr>
           <w:p>
@@ -2658,13 +2877,37 @@
                 <w:szCs w:val="18"/>
                 <w:lang w:val="es-MX"/>
               </w:rPr>
+              <w:t>&lt;p8&gt;</w:t>
+            </w:r>
+          </w:p>
+        </w:tc>
+        <w:tc>
+          <w:tcPr>
+            <w:tcW w:w="1350" w:type="dxa"/>
+            <w:shd w:val="clear" w:color="auto" w:fill="FFFFFF" w:themeFill="background1"/>
+          </w:tcPr>
+          <w:p>
+            <w:pPr>
+              <w:jc w:val="center"/>
+              <w:rPr>
+                <w:sz w:val="18"/>
+                <w:szCs w:val="18"/>
+                <w:lang w:val="es-MX"/>
+              </w:rPr>
+            </w:pPr>
+            <w:r>
+              <w:rPr>
+                <w:sz w:val="18"/>
+                <w:szCs w:val="18"/>
+                <w:lang w:val="es-MX"/>
+              </w:rPr>
               <w:t>&lt;np8&gt;</w:t>
             </w:r>
           </w:p>
         </w:tc>
         <w:tc>
           <w:tcPr>
-            <w:tcW w:w="4955" w:type="dxa"/>
+            <w:tcW w:w="3988" w:type="dxa"/>
             <w:shd w:val="clear" w:color="auto" w:fill="FFFFFF" w:themeFill="background1"/>
           </w:tcPr>
           <w:p>
@@ -2688,7 +2931,7 @@
         </w:tc>
         <w:tc>
           <w:tcPr>
-            <w:tcW w:w="1350" w:type="dxa"/>
+            <w:tcW w:w="972" w:type="dxa"/>
             <w:shd w:val="clear" w:color="auto" w:fill="FFFFFF" w:themeFill="background1"/>
           </w:tcPr>
           <w:p>
@@ -2712,7 +2955,7 @@
         </w:tc>
         <w:tc>
           <w:tcPr>
-            <w:tcW w:w="990" w:type="dxa"/>
+            <w:tcW w:w="972" w:type="dxa"/>
             <w:shd w:val="clear" w:color="auto" w:fill="FFFFFF" w:themeFill="background1"/>
           </w:tcPr>
           <w:p>
@@ -2736,7 +2979,7 @@
         </w:tc>
         <w:tc>
           <w:tcPr>
-            <w:tcW w:w="1170" w:type="dxa"/>
+            <w:tcW w:w="1361" w:type="dxa"/>
             <w:shd w:val="clear" w:color="auto" w:fill="FFFFFF" w:themeFill="background1"/>
           </w:tcPr>
           <w:p>
@@ -2760,9 +3003,12 @@
         </w:tc>
       </w:tr>
       <w:tr>
-        <w:tc>
-          <w:tcPr>
-            <w:tcW w:w="810" w:type="dxa"/>
+        <w:trPr>
+          <w:trHeight w:val="263"/>
+        </w:trPr>
+        <w:tc>
+          <w:tcPr>
+            <w:tcW w:w="725" w:type="dxa"/>
             <w:shd w:val="clear" w:color="auto" w:fill="FFFFFF" w:themeFill="background1"/>
           </w:tcPr>
           <w:p>
@@ -2828,13 +3074,37 @@
                 <w:szCs w:val="18"/>
                 <w:lang w:val="es-MX"/>
               </w:rPr>
+              <w:t>&lt;p9&gt;</w:t>
+            </w:r>
+          </w:p>
+        </w:tc>
+        <w:tc>
+          <w:tcPr>
+            <w:tcW w:w="1350" w:type="dxa"/>
+            <w:shd w:val="clear" w:color="auto" w:fill="FFFFFF" w:themeFill="background1"/>
+          </w:tcPr>
+          <w:p>
+            <w:pPr>
+              <w:jc w:val="center"/>
+              <w:rPr>
+                <w:sz w:val="18"/>
+                <w:szCs w:val="18"/>
+                <w:lang w:val="es-MX"/>
+              </w:rPr>
+            </w:pPr>
+            <w:r>
+              <w:rPr>
+                <w:sz w:val="18"/>
+                <w:szCs w:val="18"/>
+                <w:lang w:val="es-MX"/>
+              </w:rPr>
               <w:t>&lt;np9&gt;</w:t>
             </w:r>
           </w:p>
         </w:tc>
         <w:tc>
           <w:tcPr>
-            <w:tcW w:w="4955" w:type="dxa"/>
+            <w:tcW w:w="3988" w:type="dxa"/>
             <w:shd w:val="clear" w:color="auto" w:fill="FFFFFF" w:themeFill="background1"/>
           </w:tcPr>
           <w:p>
@@ -2858,7 +3128,7 @@
         </w:tc>
         <w:tc>
           <w:tcPr>
-            <w:tcW w:w="1350" w:type="dxa"/>
+            <w:tcW w:w="972" w:type="dxa"/>
             <w:shd w:val="clear" w:color="auto" w:fill="FFFFFF" w:themeFill="background1"/>
           </w:tcPr>
           <w:p>
@@ -2882,7 +3152,7 @@
         </w:tc>
         <w:tc>
           <w:tcPr>
-            <w:tcW w:w="990" w:type="dxa"/>
+            <w:tcW w:w="972" w:type="dxa"/>
             <w:shd w:val="clear" w:color="auto" w:fill="FFFFFF" w:themeFill="background1"/>
           </w:tcPr>
           <w:p>
@@ -2906,7 +3176,7 @@
         </w:tc>
         <w:tc>
           <w:tcPr>
-            <w:tcW w:w="1170" w:type="dxa"/>
+            <w:tcW w:w="1361" w:type="dxa"/>
             <w:shd w:val="clear" w:color="auto" w:fill="FFFFFF" w:themeFill="background1"/>
           </w:tcPr>
           <w:p>
@@ -2930,9 +3200,12 @@
         </w:tc>
       </w:tr>
       <w:tr>
-        <w:tc>
-          <w:tcPr>
-            <w:tcW w:w="810" w:type="dxa"/>
+        <w:trPr>
+          <w:trHeight w:val="263"/>
+        </w:trPr>
+        <w:tc>
+          <w:tcPr>
+            <w:tcW w:w="725" w:type="dxa"/>
             <w:shd w:val="clear" w:color="auto" w:fill="FFFFFF" w:themeFill="background1"/>
           </w:tcPr>
           <w:p>
@@ -2998,13 +3271,37 @@
                 <w:szCs w:val="18"/>
                 <w:lang w:val="es-MX"/>
               </w:rPr>
+              <w:t>&lt;p10&gt;</w:t>
+            </w:r>
+          </w:p>
+        </w:tc>
+        <w:tc>
+          <w:tcPr>
+            <w:tcW w:w="1350" w:type="dxa"/>
+            <w:shd w:val="clear" w:color="auto" w:fill="FFFFFF" w:themeFill="background1"/>
+          </w:tcPr>
+          <w:p>
+            <w:pPr>
+              <w:jc w:val="center"/>
+              <w:rPr>
+                <w:sz w:val="18"/>
+                <w:szCs w:val="18"/>
+                <w:lang w:val="es-MX"/>
+              </w:rPr>
+            </w:pPr>
+            <w:r>
+              <w:rPr>
+                <w:sz w:val="18"/>
+                <w:szCs w:val="18"/>
+                <w:lang w:val="es-MX"/>
+              </w:rPr>
               <w:t>&lt;np10&gt;</w:t>
             </w:r>
           </w:p>
         </w:tc>
         <w:tc>
           <w:tcPr>
-            <w:tcW w:w="4955" w:type="dxa"/>
+            <w:tcW w:w="3988" w:type="dxa"/>
             <w:shd w:val="clear" w:color="auto" w:fill="FFFFFF" w:themeFill="background1"/>
           </w:tcPr>
           <w:p>
@@ -3028,7 +3325,7 @@
         </w:tc>
         <w:tc>
           <w:tcPr>
-            <w:tcW w:w="1350" w:type="dxa"/>
+            <w:tcW w:w="972" w:type="dxa"/>
             <w:shd w:val="clear" w:color="auto" w:fill="FFFFFF" w:themeFill="background1"/>
           </w:tcPr>
           <w:p>
@@ -3052,7 +3349,7 @@
         </w:tc>
         <w:tc>
           <w:tcPr>
-            <w:tcW w:w="990" w:type="dxa"/>
+            <w:tcW w:w="972" w:type="dxa"/>
             <w:shd w:val="clear" w:color="auto" w:fill="FFFFFF" w:themeFill="background1"/>
           </w:tcPr>
           <w:p>
@@ -3076,7 +3373,7 @@
         </w:tc>
         <w:tc>
           <w:tcPr>
-            <w:tcW w:w="1170" w:type="dxa"/>
+            <w:tcW w:w="1361" w:type="dxa"/>
             <w:shd w:val="clear" w:color="auto" w:fill="FFFFFF" w:themeFill="background1"/>
           </w:tcPr>
           <w:p>
@@ -3100,9 +3397,12 @@
         </w:tc>
       </w:tr>
       <w:tr>
-        <w:tc>
-          <w:tcPr>
-            <w:tcW w:w="810" w:type="dxa"/>
+        <w:trPr>
+          <w:trHeight w:val="246"/>
+        </w:trPr>
+        <w:tc>
+          <w:tcPr>
+            <w:tcW w:w="725" w:type="dxa"/>
             <w:shd w:val="clear" w:color="auto" w:fill="FFFFFF" w:themeFill="background1"/>
           </w:tcPr>
           <w:p>
@@ -3168,13 +3468,37 @@
                 <w:szCs w:val="18"/>
                 <w:lang w:val="es-MX"/>
               </w:rPr>
+              <w:t>&lt;p11&gt;</w:t>
+            </w:r>
+          </w:p>
+        </w:tc>
+        <w:tc>
+          <w:tcPr>
+            <w:tcW w:w="1350" w:type="dxa"/>
+            <w:shd w:val="clear" w:color="auto" w:fill="FFFFFF" w:themeFill="background1"/>
+          </w:tcPr>
+          <w:p>
+            <w:pPr>
+              <w:jc w:val="center"/>
+              <w:rPr>
+                <w:sz w:val="18"/>
+                <w:szCs w:val="18"/>
+                <w:lang w:val="es-MX"/>
+              </w:rPr>
+            </w:pPr>
+            <w:r>
+              <w:rPr>
+                <w:sz w:val="18"/>
+                <w:szCs w:val="18"/>
+                <w:lang w:val="es-MX"/>
+              </w:rPr>
               <w:t>&lt;np11&gt;</w:t>
             </w:r>
           </w:p>
         </w:tc>
         <w:tc>
           <w:tcPr>
-            <w:tcW w:w="4955" w:type="dxa"/>
+            <w:tcW w:w="3988" w:type="dxa"/>
             <w:shd w:val="clear" w:color="auto" w:fill="FFFFFF" w:themeFill="background1"/>
           </w:tcPr>
           <w:p>
@@ -3198,7 +3522,7 @@
         </w:tc>
         <w:tc>
           <w:tcPr>
-            <w:tcW w:w="1350" w:type="dxa"/>
+            <w:tcW w:w="972" w:type="dxa"/>
             <w:shd w:val="clear" w:color="auto" w:fill="FFFFFF" w:themeFill="background1"/>
           </w:tcPr>
           <w:p>
@@ -3222,7 +3546,7 @@
         </w:tc>
         <w:tc>
           <w:tcPr>
-            <w:tcW w:w="990" w:type="dxa"/>
+            <w:tcW w:w="972" w:type="dxa"/>
             <w:shd w:val="clear" w:color="auto" w:fill="FFFFFF" w:themeFill="background1"/>
           </w:tcPr>
           <w:p>
@@ -3246,7 +3570,7 @@
         </w:tc>
         <w:tc>
           <w:tcPr>
-            <w:tcW w:w="1170" w:type="dxa"/>
+            <w:tcW w:w="1361" w:type="dxa"/>
             <w:shd w:val="clear" w:color="auto" w:fill="FFFFFF" w:themeFill="background1"/>
           </w:tcPr>
           <w:p>
@@ -3270,9 +3594,12 @@
         </w:tc>
       </w:tr>
       <w:tr>
-        <w:tc>
-          <w:tcPr>
-            <w:tcW w:w="810" w:type="dxa"/>
+        <w:trPr>
+          <w:trHeight w:val="263"/>
+        </w:trPr>
+        <w:tc>
+          <w:tcPr>
+            <w:tcW w:w="725" w:type="dxa"/>
             <w:shd w:val="clear" w:color="auto" w:fill="FFFFFF" w:themeFill="background1"/>
           </w:tcPr>
           <w:p>
@@ -3338,13 +3665,37 @@
                 <w:szCs w:val="18"/>
                 <w:lang w:val="es-MX"/>
               </w:rPr>
+              <w:t>&lt;p12&gt;</w:t>
+            </w:r>
+          </w:p>
+        </w:tc>
+        <w:tc>
+          <w:tcPr>
+            <w:tcW w:w="1350" w:type="dxa"/>
+            <w:shd w:val="clear" w:color="auto" w:fill="FFFFFF" w:themeFill="background1"/>
+          </w:tcPr>
+          <w:p>
+            <w:pPr>
+              <w:jc w:val="center"/>
+              <w:rPr>
+                <w:sz w:val="18"/>
+                <w:szCs w:val="18"/>
+                <w:lang w:val="es-MX"/>
+              </w:rPr>
+            </w:pPr>
+            <w:r>
+              <w:rPr>
+                <w:sz w:val="18"/>
+                <w:szCs w:val="18"/>
+                <w:lang w:val="es-MX"/>
+              </w:rPr>
               <w:t>&lt;np12&gt;</w:t>
             </w:r>
           </w:p>
         </w:tc>
         <w:tc>
           <w:tcPr>
-            <w:tcW w:w="4955" w:type="dxa"/>
+            <w:tcW w:w="3988" w:type="dxa"/>
             <w:shd w:val="clear" w:color="auto" w:fill="FFFFFF" w:themeFill="background1"/>
           </w:tcPr>
           <w:p>
@@ -3368,7 +3719,7 @@
         </w:tc>
         <w:tc>
           <w:tcPr>
-            <w:tcW w:w="1350" w:type="dxa"/>
+            <w:tcW w:w="972" w:type="dxa"/>
             <w:shd w:val="clear" w:color="auto" w:fill="FFFFFF" w:themeFill="background1"/>
           </w:tcPr>
           <w:p>
@@ -3392,7 +3743,7 @@
         </w:tc>
         <w:tc>
           <w:tcPr>
-            <w:tcW w:w="990" w:type="dxa"/>
+            <w:tcW w:w="972" w:type="dxa"/>
             <w:shd w:val="clear" w:color="auto" w:fill="FFFFFF" w:themeFill="background1"/>
           </w:tcPr>
           <w:p>
@@ -3416,7 +3767,7 @@
         </w:tc>
         <w:tc>
           <w:tcPr>
-            <w:tcW w:w="1170" w:type="dxa"/>
+            <w:tcW w:w="1361" w:type="dxa"/>
             <w:shd w:val="clear" w:color="auto" w:fill="FFFFFF" w:themeFill="background1"/>
           </w:tcPr>
           <w:p>
@@ -3440,9 +3791,12 @@
         </w:tc>
       </w:tr>
       <w:tr>
-        <w:tc>
-          <w:tcPr>
-            <w:tcW w:w="810" w:type="dxa"/>
+        <w:trPr>
+          <w:trHeight w:val="263"/>
+        </w:trPr>
+        <w:tc>
+          <w:tcPr>
+            <w:tcW w:w="725" w:type="dxa"/>
             <w:shd w:val="clear" w:color="auto" w:fill="FFFFFF" w:themeFill="background1"/>
           </w:tcPr>
           <w:p>
@@ -3508,13 +3862,37 @@
                 <w:szCs w:val="18"/>
                 <w:lang w:val="es-MX"/>
               </w:rPr>
+              <w:t>&lt;p13&gt;</w:t>
+            </w:r>
+          </w:p>
+        </w:tc>
+        <w:tc>
+          <w:tcPr>
+            <w:tcW w:w="1350" w:type="dxa"/>
+            <w:shd w:val="clear" w:color="auto" w:fill="FFFFFF" w:themeFill="background1"/>
+          </w:tcPr>
+          <w:p>
+            <w:pPr>
+              <w:jc w:val="center"/>
+              <w:rPr>
+                <w:sz w:val="18"/>
+                <w:szCs w:val="18"/>
+                <w:lang w:val="es-MX"/>
+              </w:rPr>
+            </w:pPr>
+            <w:r>
+              <w:rPr>
+                <w:sz w:val="18"/>
+                <w:szCs w:val="18"/>
+                <w:lang w:val="es-MX"/>
+              </w:rPr>
               <w:t>&lt;np13&gt;</w:t>
             </w:r>
           </w:p>
         </w:tc>
         <w:tc>
           <w:tcPr>
-            <w:tcW w:w="4955" w:type="dxa"/>
+            <w:tcW w:w="3988" w:type="dxa"/>
             <w:shd w:val="clear" w:color="auto" w:fill="FFFFFF" w:themeFill="background1"/>
           </w:tcPr>
           <w:p>
@@ -3538,7 +3916,7 @@
         </w:tc>
         <w:tc>
           <w:tcPr>
-            <w:tcW w:w="1350" w:type="dxa"/>
+            <w:tcW w:w="972" w:type="dxa"/>
             <w:shd w:val="clear" w:color="auto" w:fill="FFFFFF" w:themeFill="background1"/>
           </w:tcPr>
           <w:p>
@@ -3562,7 +3940,7 @@
         </w:tc>
         <w:tc>
           <w:tcPr>
-            <w:tcW w:w="990" w:type="dxa"/>
+            <w:tcW w:w="972" w:type="dxa"/>
             <w:shd w:val="clear" w:color="auto" w:fill="FFFFFF" w:themeFill="background1"/>
           </w:tcPr>
           <w:p>
@@ -3586,7 +3964,7 @@
         </w:tc>
         <w:tc>
           <w:tcPr>
-            <w:tcW w:w="1170" w:type="dxa"/>
+            <w:tcW w:w="1361" w:type="dxa"/>
             <w:shd w:val="clear" w:color="auto" w:fill="FFFFFF" w:themeFill="background1"/>
           </w:tcPr>
           <w:p>
@@ -3610,9 +3988,12 @@
         </w:tc>
       </w:tr>
       <w:tr>
-        <w:tc>
-          <w:tcPr>
-            <w:tcW w:w="810" w:type="dxa"/>
+        <w:trPr>
+          <w:trHeight w:val="246"/>
+        </w:trPr>
+        <w:tc>
+          <w:tcPr>
+            <w:tcW w:w="725" w:type="dxa"/>
             <w:shd w:val="clear" w:color="auto" w:fill="FFFFFF" w:themeFill="background1"/>
           </w:tcPr>
           <w:p>
@@ -3678,13 +4059,37 @@
                 <w:szCs w:val="18"/>
                 <w:lang w:val="es-MX"/>
               </w:rPr>
+              <w:t>&lt;p14&gt;</w:t>
+            </w:r>
+          </w:p>
+        </w:tc>
+        <w:tc>
+          <w:tcPr>
+            <w:tcW w:w="1350" w:type="dxa"/>
+            <w:shd w:val="clear" w:color="auto" w:fill="FFFFFF" w:themeFill="background1"/>
+          </w:tcPr>
+          <w:p>
+            <w:pPr>
+              <w:jc w:val="center"/>
+              <w:rPr>
+                <w:sz w:val="18"/>
+                <w:szCs w:val="18"/>
+                <w:lang w:val="es-MX"/>
+              </w:rPr>
+            </w:pPr>
+            <w:r>
+              <w:rPr>
+                <w:sz w:val="18"/>
+                <w:szCs w:val="18"/>
+                <w:lang w:val="es-MX"/>
+              </w:rPr>
               <w:t>&lt;np14&gt;</w:t>
             </w:r>
           </w:p>
         </w:tc>
         <w:tc>
           <w:tcPr>
-            <w:tcW w:w="4955" w:type="dxa"/>
+            <w:tcW w:w="3988" w:type="dxa"/>
             <w:shd w:val="clear" w:color="auto" w:fill="FFFFFF" w:themeFill="background1"/>
           </w:tcPr>
           <w:p>
@@ -3708,7 +4113,7 @@
         </w:tc>
         <w:tc>
           <w:tcPr>
-            <w:tcW w:w="1350" w:type="dxa"/>
+            <w:tcW w:w="972" w:type="dxa"/>
             <w:shd w:val="clear" w:color="auto" w:fill="FFFFFF" w:themeFill="background1"/>
           </w:tcPr>
           <w:p>
@@ -3732,7 +4137,7 @@
         </w:tc>
         <w:tc>
           <w:tcPr>
-            <w:tcW w:w="990" w:type="dxa"/>
+            <w:tcW w:w="972" w:type="dxa"/>
             <w:shd w:val="clear" w:color="auto" w:fill="FFFFFF" w:themeFill="background1"/>
           </w:tcPr>
           <w:p>
@@ -3756,7 +4161,7 @@
         </w:tc>
         <w:tc>
           <w:tcPr>
-            <w:tcW w:w="1170" w:type="dxa"/>
+            <w:tcW w:w="1361" w:type="dxa"/>
             <w:shd w:val="clear" w:color="auto" w:fill="FFFFFF" w:themeFill="background1"/>
           </w:tcPr>
           <w:p>
@@ -3780,9 +4185,12 @@
         </w:tc>
       </w:tr>
       <w:tr>
-        <w:tc>
-          <w:tcPr>
-            <w:tcW w:w="810" w:type="dxa"/>
+        <w:trPr>
+          <w:trHeight w:val="263"/>
+        </w:trPr>
+        <w:tc>
+          <w:tcPr>
+            <w:tcW w:w="725" w:type="dxa"/>
             <w:shd w:val="clear" w:color="auto" w:fill="FFFFFF" w:themeFill="background1"/>
           </w:tcPr>
           <w:p>
@@ -3848,13 +4256,37 @@
                 <w:szCs w:val="18"/>
                 <w:lang w:val="es-MX"/>
               </w:rPr>
+              <w:t>&lt;p15&gt;</w:t>
+            </w:r>
+          </w:p>
+        </w:tc>
+        <w:tc>
+          <w:tcPr>
+            <w:tcW w:w="1350" w:type="dxa"/>
+            <w:shd w:val="clear" w:color="auto" w:fill="FFFFFF" w:themeFill="background1"/>
+          </w:tcPr>
+          <w:p>
+            <w:pPr>
+              <w:jc w:val="center"/>
+              <w:rPr>
+                <w:sz w:val="18"/>
+                <w:szCs w:val="18"/>
+                <w:lang w:val="es-MX"/>
+              </w:rPr>
+            </w:pPr>
+            <w:r>
+              <w:rPr>
+                <w:sz w:val="18"/>
+                <w:szCs w:val="18"/>
+                <w:lang w:val="es-MX"/>
+              </w:rPr>
               <w:t>&lt;np15&gt;</w:t>
             </w:r>
           </w:p>
         </w:tc>
         <w:tc>
           <w:tcPr>
-            <w:tcW w:w="4955" w:type="dxa"/>
+            <w:tcW w:w="3988" w:type="dxa"/>
             <w:shd w:val="clear" w:color="auto" w:fill="FFFFFF" w:themeFill="background1"/>
           </w:tcPr>
           <w:p>
@@ -3878,7 +4310,7 @@
         </w:tc>
         <w:tc>
           <w:tcPr>
-            <w:tcW w:w="1350" w:type="dxa"/>
+            <w:tcW w:w="972" w:type="dxa"/>
             <w:shd w:val="clear" w:color="auto" w:fill="FFFFFF" w:themeFill="background1"/>
           </w:tcPr>
           <w:p>
@@ -3902,7 +4334,7 @@
         </w:tc>
         <w:tc>
           <w:tcPr>
-            <w:tcW w:w="990" w:type="dxa"/>
+            <w:tcW w:w="972" w:type="dxa"/>
             <w:shd w:val="clear" w:color="auto" w:fill="FFFFFF" w:themeFill="background1"/>
           </w:tcPr>
           <w:p>
@@ -3926,7 +4358,7 @@
         </w:tc>
         <w:tc>
           <w:tcPr>
-            <w:tcW w:w="1170" w:type="dxa"/>
+            <w:tcW w:w="1361" w:type="dxa"/>
             <w:shd w:val="clear" w:color="auto" w:fill="FFFFFF" w:themeFill="background1"/>
           </w:tcPr>
           <w:p>
@@ -3950,9 +4382,12 @@
         </w:tc>
       </w:tr>
       <w:tr>
-        <w:tc>
-          <w:tcPr>
-            <w:tcW w:w="810" w:type="dxa"/>
+        <w:trPr>
+          <w:trHeight w:val="263"/>
+        </w:trPr>
+        <w:tc>
+          <w:tcPr>
+            <w:tcW w:w="725" w:type="dxa"/>
             <w:shd w:val="clear" w:color="auto" w:fill="FFFFFF" w:themeFill="background1"/>
           </w:tcPr>
           <w:p>
@@ -4018,13 +4453,37 @@
                 <w:szCs w:val="18"/>
                 <w:lang w:val="es-MX"/>
               </w:rPr>
+              <w:t>&lt;p16&gt;</w:t>
+            </w:r>
+          </w:p>
+        </w:tc>
+        <w:tc>
+          <w:tcPr>
+            <w:tcW w:w="1350" w:type="dxa"/>
+            <w:shd w:val="clear" w:color="auto" w:fill="FFFFFF" w:themeFill="background1"/>
+          </w:tcPr>
+          <w:p>
+            <w:pPr>
+              <w:jc w:val="center"/>
+              <w:rPr>
+                <w:sz w:val="18"/>
+                <w:szCs w:val="18"/>
+                <w:lang w:val="es-MX"/>
+              </w:rPr>
+            </w:pPr>
+            <w:r>
+              <w:rPr>
+                <w:sz w:val="18"/>
+                <w:szCs w:val="18"/>
+                <w:lang w:val="es-MX"/>
+              </w:rPr>
               <w:t>&lt;np16&gt;</w:t>
             </w:r>
           </w:p>
         </w:tc>
         <w:tc>
           <w:tcPr>
-            <w:tcW w:w="4955" w:type="dxa"/>
+            <w:tcW w:w="3988" w:type="dxa"/>
             <w:shd w:val="clear" w:color="auto" w:fill="FFFFFF" w:themeFill="background1"/>
           </w:tcPr>
           <w:p>
@@ -4048,7 +4507,7 @@
         </w:tc>
         <w:tc>
           <w:tcPr>
-            <w:tcW w:w="1350" w:type="dxa"/>
+            <w:tcW w:w="972" w:type="dxa"/>
             <w:shd w:val="clear" w:color="auto" w:fill="FFFFFF" w:themeFill="background1"/>
           </w:tcPr>
           <w:p>
@@ -4072,7 +4531,7 @@
         </w:tc>
         <w:tc>
           <w:tcPr>
-            <w:tcW w:w="990" w:type="dxa"/>
+            <w:tcW w:w="972" w:type="dxa"/>
             <w:shd w:val="clear" w:color="auto" w:fill="FFFFFF" w:themeFill="background1"/>
           </w:tcPr>
           <w:p>
@@ -4096,7 +4555,7 @@
         </w:tc>
         <w:tc>
           <w:tcPr>
-            <w:tcW w:w="1170" w:type="dxa"/>
+            <w:tcW w:w="1361" w:type="dxa"/>
             <w:shd w:val="clear" w:color="auto" w:fill="FFFFFF" w:themeFill="background1"/>
           </w:tcPr>
           <w:p>
@@ -4118,8 +4577,6 @@
             </w:r>
           </w:p>
         </w:tc>
-        <w:bookmarkStart w:id="0" w:name="_GoBack"/>
-        <w:bookmarkEnd w:id="0"/>
       </w:tr>
     </w:tbl>
     <w:p>
@@ -4184,27 +4641,8 @@
           <w:lang w:val="es-MX"/>
         </w:rPr>
       </w:pPr>
-    </w:p>
-    <w:p>
-      <w:pPr>
-        <w:rPr>
-          <w:lang w:val="es-MX"/>
-        </w:rPr>
-      </w:pPr>
-    </w:p>
-    <w:p>
-      <w:pPr>
-        <w:rPr>
-          <w:lang w:val="es-MX"/>
-        </w:rPr>
-      </w:pPr>
-    </w:p>
-    <w:p>
-      <w:pPr>
-        <w:rPr>
-          <w:lang w:val="es-MX"/>
-        </w:rPr>
-      </w:pPr>
+      <w:bookmarkStart w:id="0" w:name="_GoBack"/>
+      <w:bookmarkEnd w:id="0"/>
     </w:p>
     <w:tbl>
       <w:tblPr>
@@ -4289,6 +4727,88 @@
                 <w:lang w:val="es-MX"/>
               </w:rPr>
             </w:pPr>
+            <w:r>
+              <w:rPr>
+                <w:rFonts w:ascii="Tribune" w:hAnsi="Tribune"/>
+                <w:b/>
+                <w:noProof/>
+                <w:sz w:val="28"/>
+                <w:szCs w:val="28"/>
+                <w:lang w:val="es-MX"/>
+              </w:rPr>
+              <mc:AlternateContent>
+                <mc:Choice Requires="wps">
+                  <w:drawing>
+                    <wp:anchor distT="0" distB="0" distL="114300" distR="114300" simplePos="0" relativeHeight="251671552" behindDoc="0" locked="0" layoutInCell="1" allowOverlap="1" wp14:anchorId="4459B6DC" wp14:editId="40C8F0E3">
+                      <wp:simplePos x="0" y="0"/>
+                      <wp:positionH relativeFrom="margin">
+                        <wp:posOffset>-93980</wp:posOffset>
+                      </wp:positionH>
+                      <wp:positionV relativeFrom="paragraph">
+                        <wp:posOffset>-8255</wp:posOffset>
+                      </wp:positionV>
+                      <wp:extent cx="1133475" cy="552450"/>
+                      <wp:effectExtent l="0" t="0" r="28575" b="19050"/>
+                      <wp:wrapNone/>
+                      <wp:docPr id="7" name="Rectangle 7"/>
+                      <wp:cNvGraphicFramePr/>
+                      <a:graphic xmlns:a="http://schemas.openxmlformats.org/drawingml/2006/main">
+                        <a:graphicData uri="http://schemas.microsoft.com/office/word/2010/wordprocessingShape">
+                          <wps:wsp>
+                            <wps:cNvSpPr/>
+                            <wps:spPr>
+                              <a:xfrm>
+                                <a:off x="0" y="0"/>
+                                <a:ext cx="1133475" cy="552450"/>
+                              </a:xfrm>
+                              <a:prstGeom prst="rect">
+                                <a:avLst/>
+                              </a:prstGeom>
+                              <a:noFill/>
+                            </wps:spPr>
+                            <wps:style>
+                              <a:lnRef idx="2">
+                                <a:schemeClr val="accent1">
+                                  <a:shade val="50000"/>
+                                </a:schemeClr>
+                              </a:lnRef>
+                              <a:fillRef idx="1">
+                                <a:schemeClr val="accent1"/>
+                              </a:fillRef>
+                              <a:effectRef idx="0">
+                                <a:schemeClr val="accent1"/>
+                              </a:effectRef>
+                              <a:fontRef idx="minor">
+                                <a:schemeClr val="lt1"/>
+                              </a:fontRef>
+                            </wps:style>
+                            <wps:bodyPr rot="0" spcFirstLastPara="0" vertOverflow="overflow" horzOverflow="overflow" vert="horz" wrap="square" lIns="91440" tIns="45720" rIns="91440" bIns="45720" numCol="1" spcCol="0" rtlCol="0" fromWordArt="0" anchor="ctr" anchorCtr="0" forceAA="0" compatLnSpc="1">
+                              <a:prstTxWarp prst="textNoShape">
+                                <a:avLst/>
+                              </a:prstTxWarp>
+                              <a:noAutofit/>
+                            </wps:bodyPr>
+                          </wps:wsp>
+                        </a:graphicData>
+                      </a:graphic>
+                      <wp14:sizeRelH relativeFrom="margin">
+                        <wp14:pctWidth>0</wp14:pctWidth>
+                      </wp14:sizeRelH>
+                      <wp14:sizeRelV relativeFrom="margin">
+                        <wp14:pctHeight>0</wp14:pctHeight>
+                      </wp14:sizeRelV>
+                    </wp:anchor>
+                  </w:drawing>
+                </mc:Choice>
+                <mc:Fallback>
+                  <w:pict>
+                    <v:rect w14:anchorId="1843B1ED" id="Rectangle 7" o:spid="_x0000_s1026" style="position:absolute;margin-left:-7.4pt;margin-top:-.65pt;width:89.25pt;height:43.5pt;z-index:251671552;visibility:visible;mso-wrap-style:square;mso-width-percent:0;mso-height-percent:0;mso-wrap-distance-left:9pt;mso-wrap-distance-top:0;mso-wrap-distance-right:9pt;mso-wrap-distance-bottom:0;mso-position-horizontal:absolute;mso-position-horizontal-relative:margin;mso-position-vertical:absolute;mso-position-vertical-relative:text;mso-width-percent:0;mso-height-percent:0;mso-width-relative:margin;mso-height-relative:margin;v-text-anchor:middle" o:gfxdata="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" filled="f" strokecolor="#1f3763 [1604]" strokeweight="1pt">
+                      <w10:wrap anchorx="margin"/>
+                    </v:rect>
+                  </w:pict>
+                </mc:Fallback>
+              </mc:AlternateContent>
+            </w:r>
             <w:r>
               <w:rPr>
                 <w:b/>
@@ -4618,89 +5138,7 @@
           </mc:Choice>
           <mc:Fallback>
             <w:pict>
-              <v:rect w14:anchorId="5A75BE54" id="Rectangle 3" o:spid="_x0000_s1026" style="position:absolute;margin-left:-15.75pt;margin-top:23.75pt;width:420.75pt;height:44.25pt;z-index:251667456;visibility:visible;mso-wrap-style:square;mso-width-percent:0;mso-height-percent:0;mso-wrap-distance-left:9pt;mso-wrap-distance-top:0;mso-wrap-distance-right:9pt;mso-wrap-distance-bottom:0;mso-position-horizontal:absolute;mso-position-horizontal-relative:margin;mso-position-vertical:absolute;mso-position-vertical-relative:text;mso-width-percent:0;mso-height-percent:0;mso-width-relative:margin;mso-height-relative:margin;v-text-anchor:middle" o:gfxdata="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" filled="f" strokecolor="#1f3763 [1604]" strokeweight="1pt">
-                <w10:wrap anchorx="margin"/>
-              </v:rect>
-            </w:pict>
-          </mc:Fallback>
-        </mc:AlternateContent>
-      </w:r>
-      <w:r>
-        <w:rPr>
-          <w:rFonts w:ascii="Tribune" w:hAnsi="Tribune"/>
-          <w:b/>
-          <w:noProof/>
-          <w:sz w:val="28"/>
-          <w:szCs w:val="28"/>
-          <w:lang w:val="es-MX"/>
-        </w:rPr>
-        <mc:AlternateContent>
-          <mc:Choice Requires="wps">
-            <w:drawing>
-              <wp:anchor distT="0" distB="0" distL="114300" distR="114300" simplePos="0" relativeHeight="251671552" behindDoc="0" locked="0" layoutInCell="1" allowOverlap="1" wp14:anchorId="4459B6DC" wp14:editId="40C8F0E3">
-                <wp:simplePos x="0" y="0"/>
-                <wp:positionH relativeFrom="margin">
-                  <wp:posOffset>6038850</wp:posOffset>
-                </wp:positionH>
-                <wp:positionV relativeFrom="paragraph">
-                  <wp:posOffset>311150</wp:posOffset>
-                </wp:positionV>
-                <wp:extent cx="1057275" cy="552450"/>
-                <wp:effectExtent l="0" t="0" r="28575" b="19050"/>
-                <wp:wrapNone/>
-                <wp:docPr id="7" name="Rectangle 7"/>
-                <wp:cNvGraphicFramePr/>
-                <a:graphic xmlns:a="http://schemas.openxmlformats.org/drawingml/2006/main">
-                  <a:graphicData uri="http://schemas.microsoft.com/office/word/2010/wordprocessingShape">
-                    <wps:wsp>
-                      <wps:cNvSpPr/>
-                      <wps:spPr>
-                        <a:xfrm>
-                          <a:off x="0" y="0"/>
-                          <a:ext cx="1057275" cy="552450"/>
-                        </a:xfrm>
-                        <a:prstGeom prst="rect">
-                          <a:avLst/>
-                        </a:prstGeom>
-                        <a:noFill/>
-                      </wps:spPr>
-                      <wps:style>
-                        <a:lnRef idx="2">
-                          <a:schemeClr val="accent1">
-                            <a:shade val="50000"/>
-                          </a:schemeClr>
-                        </a:lnRef>
-                        <a:fillRef idx="1">
-                          <a:schemeClr val="accent1"/>
-                        </a:fillRef>
-                        <a:effectRef idx="0">
-                          <a:schemeClr val="accent1"/>
-                        </a:effectRef>
-                        <a:fontRef idx="minor">
-                          <a:schemeClr val="lt1"/>
-                        </a:fontRef>
-                      </wps:style>
-                      <wps:bodyPr rot="0" spcFirstLastPara="0" vertOverflow="overflow" horzOverflow="overflow" vert="horz" wrap="square" lIns="91440" tIns="45720" rIns="91440" bIns="45720" numCol="1" spcCol="0" rtlCol="0" fromWordArt="0" anchor="ctr" anchorCtr="0" forceAA="0" compatLnSpc="1">
-                        <a:prstTxWarp prst="textNoShape">
-                          <a:avLst/>
-                        </a:prstTxWarp>
-                        <a:noAutofit/>
-                      </wps:bodyPr>
-                    </wps:wsp>
-                  </a:graphicData>
-                </a:graphic>
-                <wp14:sizeRelH relativeFrom="margin">
-                  <wp14:pctWidth>0</wp14:pctWidth>
-                </wp14:sizeRelH>
-                <wp14:sizeRelV relativeFrom="margin">
-                  <wp14:pctHeight>0</wp14:pctHeight>
-                </wp14:sizeRelV>
-              </wp:anchor>
-            </w:drawing>
-          </mc:Choice>
-          <mc:Fallback>
-            <w:pict>
-              <v:rect w14:anchorId="1B90B6CC" id="Rectangle 7" o:spid="_x0000_s1026" style="position:absolute;margin-left:475.5pt;margin-top:24.5pt;width:83.25pt;height:43.5pt;z-index:251671552;visibility:visible;mso-wrap-style:square;mso-width-percent:0;mso-height-percent:0;mso-wrap-distance-left:9pt;mso-wrap-distance-top:0;mso-wrap-distance-right:9pt;mso-wrap-distance-bottom:0;mso-position-horizontal:absolute;mso-position-horizontal-relative:margin;mso-position-vertical:absolute;mso-position-vertical-relative:text;mso-width-percent:0;mso-height-percent:0;mso-width-relative:margin;mso-height-relative:margin;v-text-anchor:middle" o:gfxdata="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" filled="f" strokecolor="#1f3763 [1604]" strokeweight="1pt">
+              <v:rect w14:anchorId="5DB3683E" id="Rectangle 3" o:spid="_x0000_s1026" style="position:absolute;margin-left:-15.75pt;margin-top:23.75pt;width:420.75pt;height:44.25pt;z-index:251667456;visibility:visible;mso-wrap-style:square;mso-width-percent:0;mso-height-percent:0;mso-wrap-distance-left:9pt;mso-wrap-distance-top:0;mso-wrap-distance-right:9pt;mso-wrap-distance-bottom:0;mso-position-horizontal:absolute;mso-position-horizontal-relative:margin;mso-position-vertical:absolute;mso-position-vertical-relative:text;mso-width-percent:0;mso-height-percent:0;mso-width-relative:margin;mso-height-relative:margin;v-text-anchor:middle" o:gfxdata="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" filled="f" strokecolor="#1f3763 [1604]" strokeweight="1pt">
                 <w10:wrap anchorx="margin"/>
               </v:rect>
             </w:pict>
@@ -5774,4 +6212,16 @@
     </a:ext>
   </a:extLst>
 </a:theme>
+</file>
+
+<file path=customXml/item1.xml><?xml version="1.0" encoding="utf-8"?>
+<b:Sources xmlns:b="http://schemas.openxmlformats.org/officeDocument/2006/bibliography" xmlns="http://schemas.openxmlformats.org/officeDocument/2006/bibliography" SelectedStyle="\APASixthEditionOfficeOnline.xsl" StyleName="APA" Version="6"/>
+</file>
+
+<file path=customXml/itemProps1.xml><?xml version="1.0" encoding="utf-8"?>
+<ds:datastoreItem xmlns:ds="http://schemas.openxmlformats.org/officeDocument/2006/customXml" ds:itemID="{9C4C8264-64EB-417A-9CDA-6A7E889617D3}">
+  <ds:schemaRefs>
+    <ds:schemaRef ds:uri="http://schemas.openxmlformats.org/officeDocument/2006/bibliography"/>
+  </ds:schemaRefs>
+</ds:datastoreItem>
 </file>
</xml_diff>

<commit_message>
Ordenes de compra word reporte probela resuelto, Rev 6.4
</commit_message>
<xml_diff>
--- a/Coset_Sistema_Produccion/bin/Debug/Orden_compra_Coset_template.docx
+++ b/Coset_Sistema_Produccion/bin/Debug/Orden_compra_Coset_template.docx
@@ -768,7 +768,7 @@
             <v:imagedata r:id="rId7" o:title=""/>
             <w10:wrap type="square" anchorx="margin" anchory="margin"/>
           </v:shape>
-          <o:OLEObject Type="Embed" ProgID="Excel.Sheet.8" ShapeID="_x0000_s1026" DrawAspect="Content" ObjectID="_1593784053" r:id="rId8"/>
+          <o:OLEObject Type="Embed" ProgID="Excel.Sheet.8" ShapeID="_x0000_s1026" DrawAspect="Content" ObjectID="_1594047426" r:id="rId8"/>
         </w:object>
       </w:r>
     </w:p>
@@ -1498,7 +1498,23 @@
                 <w:szCs w:val="18"/>
                 <w:lang w:val="es-MX"/>
               </w:rPr>
-              <w:t>&lt;p1&gt;</w:t>
+              <w:t>&lt;p</w:t>
+            </w:r>
+            <w:r>
+              <w:rPr>
+                <w:sz w:val="18"/>
+                <w:szCs w:val="18"/>
+                <w:lang w:val="es-MX"/>
+              </w:rPr>
+              <w:t>r</w:t>
+            </w:r>
+            <w:r>
+              <w:rPr>
+                <w:sz w:val="18"/>
+                <w:szCs w:val="18"/>
+                <w:lang w:val="es-MX"/>
+              </w:rPr>
+              <w:t>1&gt;</w:t>
             </w:r>
           </w:p>
         </w:tc>
@@ -1695,7 +1711,23 @@
                 <w:szCs w:val="18"/>
                 <w:lang w:val="es-MX"/>
               </w:rPr>
-              <w:t>&lt;p2&gt;</w:t>
+              <w:t>&lt;p</w:t>
+            </w:r>
+            <w:r>
+              <w:rPr>
+                <w:sz w:val="18"/>
+                <w:szCs w:val="18"/>
+                <w:lang w:val="es-MX"/>
+              </w:rPr>
+              <w:t>r</w:t>
+            </w:r>
+            <w:r>
+              <w:rPr>
+                <w:sz w:val="18"/>
+                <w:szCs w:val="18"/>
+                <w:lang w:val="es-MX"/>
+              </w:rPr>
+              <w:t>2&gt;</w:t>
             </w:r>
           </w:p>
         </w:tc>
@@ -1892,7 +1924,23 @@
                 <w:szCs w:val="18"/>
                 <w:lang w:val="es-MX"/>
               </w:rPr>
-              <w:t>&lt;p3&gt;</w:t>
+              <w:t>&lt;p</w:t>
+            </w:r>
+            <w:r>
+              <w:rPr>
+                <w:sz w:val="18"/>
+                <w:szCs w:val="18"/>
+                <w:lang w:val="es-MX"/>
+              </w:rPr>
+              <w:t>r</w:t>
+            </w:r>
+            <w:r>
+              <w:rPr>
+                <w:sz w:val="18"/>
+                <w:szCs w:val="18"/>
+                <w:lang w:val="es-MX"/>
+              </w:rPr>
+              <w:t>3&gt;</w:t>
             </w:r>
           </w:p>
         </w:tc>
@@ -2089,7 +2137,23 @@
                 <w:szCs w:val="18"/>
                 <w:lang w:val="es-MX"/>
               </w:rPr>
-              <w:t>&lt;p4&gt;</w:t>
+              <w:t>&lt;p</w:t>
+            </w:r>
+            <w:r>
+              <w:rPr>
+                <w:sz w:val="18"/>
+                <w:szCs w:val="18"/>
+                <w:lang w:val="es-MX"/>
+              </w:rPr>
+              <w:t>r</w:t>
+            </w:r>
+            <w:r>
+              <w:rPr>
+                <w:sz w:val="18"/>
+                <w:szCs w:val="18"/>
+                <w:lang w:val="es-MX"/>
+              </w:rPr>
+              <w:t>4&gt;</w:t>
             </w:r>
           </w:p>
         </w:tc>
@@ -2286,7 +2350,23 @@
                 <w:szCs w:val="18"/>
                 <w:lang w:val="es-MX"/>
               </w:rPr>
-              <w:t>&lt;p5&gt;</w:t>
+              <w:t>&lt;p</w:t>
+            </w:r>
+            <w:r>
+              <w:rPr>
+                <w:sz w:val="18"/>
+                <w:szCs w:val="18"/>
+                <w:lang w:val="es-MX"/>
+              </w:rPr>
+              <w:t>r</w:t>
+            </w:r>
+            <w:r>
+              <w:rPr>
+                <w:sz w:val="18"/>
+                <w:szCs w:val="18"/>
+                <w:lang w:val="es-MX"/>
+              </w:rPr>
+              <w:t>5&gt;</w:t>
             </w:r>
           </w:p>
         </w:tc>
@@ -2483,7 +2563,23 @@
                 <w:szCs w:val="18"/>
                 <w:lang w:val="es-MX"/>
               </w:rPr>
-              <w:t>&lt;p6&gt;</w:t>
+              <w:t>&lt;p</w:t>
+            </w:r>
+            <w:r>
+              <w:rPr>
+                <w:sz w:val="18"/>
+                <w:szCs w:val="18"/>
+                <w:lang w:val="es-MX"/>
+              </w:rPr>
+              <w:t>r</w:t>
+            </w:r>
+            <w:r>
+              <w:rPr>
+                <w:sz w:val="18"/>
+                <w:szCs w:val="18"/>
+                <w:lang w:val="es-MX"/>
+              </w:rPr>
+              <w:t>6&gt;</w:t>
             </w:r>
           </w:p>
         </w:tc>
@@ -2680,7 +2776,23 @@
                 <w:szCs w:val="18"/>
                 <w:lang w:val="es-MX"/>
               </w:rPr>
-              <w:t>&lt;p7&gt;</w:t>
+              <w:t>&lt;p</w:t>
+            </w:r>
+            <w:r>
+              <w:rPr>
+                <w:sz w:val="18"/>
+                <w:szCs w:val="18"/>
+                <w:lang w:val="es-MX"/>
+              </w:rPr>
+              <w:t>r</w:t>
+            </w:r>
+            <w:r>
+              <w:rPr>
+                <w:sz w:val="18"/>
+                <w:szCs w:val="18"/>
+                <w:lang w:val="es-MX"/>
+              </w:rPr>
+              <w:t>7&gt;</w:t>
             </w:r>
           </w:p>
         </w:tc>
@@ -2877,7 +2989,23 @@
                 <w:szCs w:val="18"/>
                 <w:lang w:val="es-MX"/>
               </w:rPr>
-              <w:t>&lt;p8&gt;</w:t>
+              <w:t>&lt;p</w:t>
+            </w:r>
+            <w:r>
+              <w:rPr>
+                <w:sz w:val="18"/>
+                <w:szCs w:val="18"/>
+                <w:lang w:val="es-MX"/>
+              </w:rPr>
+              <w:t>r</w:t>
+            </w:r>
+            <w:r>
+              <w:rPr>
+                <w:sz w:val="18"/>
+                <w:szCs w:val="18"/>
+                <w:lang w:val="es-MX"/>
+              </w:rPr>
+              <w:t>8&gt;</w:t>
             </w:r>
           </w:p>
         </w:tc>
@@ -3074,7 +3202,23 @@
                 <w:szCs w:val="18"/>
                 <w:lang w:val="es-MX"/>
               </w:rPr>
-              <w:t>&lt;p9&gt;</w:t>
+              <w:t>&lt;p</w:t>
+            </w:r>
+            <w:r>
+              <w:rPr>
+                <w:sz w:val="18"/>
+                <w:szCs w:val="18"/>
+                <w:lang w:val="es-MX"/>
+              </w:rPr>
+              <w:t>r</w:t>
+            </w:r>
+            <w:r>
+              <w:rPr>
+                <w:sz w:val="18"/>
+                <w:szCs w:val="18"/>
+                <w:lang w:val="es-MX"/>
+              </w:rPr>
+              <w:t>9&gt;</w:t>
             </w:r>
           </w:p>
         </w:tc>
@@ -3271,7 +3415,23 @@
                 <w:szCs w:val="18"/>
                 <w:lang w:val="es-MX"/>
               </w:rPr>
-              <w:t>&lt;p10&gt;</w:t>
+              <w:t>&lt;p</w:t>
+            </w:r>
+            <w:r>
+              <w:rPr>
+                <w:sz w:val="18"/>
+                <w:szCs w:val="18"/>
+                <w:lang w:val="es-MX"/>
+              </w:rPr>
+              <w:t>r</w:t>
+            </w:r>
+            <w:r>
+              <w:rPr>
+                <w:sz w:val="18"/>
+                <w:szCs w:val="18"/>
+                <w:lang w:val="es-MX"/>
+              </w:rPr>
+              <w:t>10&gt;</w:t>
             </w:r>
           </w:p>
         </w:tc>
@@ -3468,7 +3628,23 @@
                 <w:szCs w:val="18"/>
                 <w:lang w:val="es-MX"/>
               </w:rPr>
-              <w:t>&lt;p11&gt;</w:t>
+              <w:t>&lt;p</w:t>
+            </w:r>
+            <w:r>
+              <w:rPr>
+                <w:sz w:val="18"/>
+                <w:szCs w:val="18"/>
+                <w:lang w:val="es-MX"/>
+              </w:rPr>
+              <w:t>r</w:t>
+            </w:r>
+            <w:r>
+              <w:rPr>
+                <w:sz w:val="18"/>
+                <w:szCs w:val="18"/>
+                <w:lang w:val="es-MX"/>
+              </w:rPr>
+              <w:t>11&gt;</w:t>
             </w:r>
           </w:p>
         </w:tc>
@@ -3665,7 +3841,23 @@
                 <w:szCs w:val="18"/>
                 <w:lang w:val="es-MX"/>
               </w:rPr>
-              <w:t>&lt;p12&gt;</w:t>
+              <w:t>&lt;p</w:t>
+            </w:r>
+            <w:r>
+              <w:rPr>
+                <w:sz w:val="18"/>
+                <w:szCs w:val="18"/>
+                <w:lang w:val="es-MX"/>
+              </w:rPr>
+              <w:t>r</w:t>
+            </w:r>
+            <w:r>
+              <w:rPr>
+                <w:sz w:val="18"/>
+                <w:szCs w:val="18"/>
+                <w:lang w:val="es-MX"/>
+              </w:rPr>
+              <w:t>12&gt;</w:t>
             </w:r>
           </w:p>
         </w:tc>
@@ -3862,7 +4054,23 @@
                 <w:szCs w:val="18"/>
                 <w:lang w:val="es-MX"/>
               </w:rPr>
-              <w:t>&lt;p13&gt;</w:t>
+              <w:t>&lt;p</w:t>
+            </w:r>
+            <w:r>
+              <w:rPr>
+                <w:sz w:val="18"/>
+                <w:szCs w:val="18"/>
+                <w:lang w:val="es-MX"/>
+              </w:rPr>
+              <w:t>r</w:t>
+            </w:r>
+            <w:r>
+              <w:rPr>
+                <w:sz w:val="18"/>
+                <w:szCs w:val="18"/>
+                <w:lang w:val="es-MX"/>
+              </w:rPr>
+              <w:t>13&gt;</w:t>
             </w:r>
           </w:p>
         </w:tc>
@@ -4059,7 +4267,23 @@
                 <w:szCs w:val="18"/>
                 <w:lang w:val="es-MX"/>
               </w:rPr>
-              <w:t>&lt;p14&gt;</w:t>
+              <w:t>&lt;p</w:t>
+            </w:r>
+            <w:r>
+              <w:rPr>
+                <w:sz w:val="18"/>
+                <w:szCs w:val="18"/>
+                <w:lang w:val="es-MX"/>
+              </w:rPr>
+              <w:t>r</w:t>
+            </w:r>
+            <w:r>
+              <w:rPr>
+                <w:sz w:val="18"/>
+                <w:szCs w:val="18"/>
+                <w:lang w:val="es-MX"/>
+              </w:rPr>
+              <w:t>14&gt;</w:t>
             </w:r>
           </w:p>
         </w:tc>
@@ -4256,7 +4480,23 @@
                 <w:szCs w:val="18"/>
                 <w:lang w:val="es-MX"/>
               </w:rPr>
-              <w:t>&lt;p15&gt;</w:t>
+              <w:t>&lt;p</w:t>
+            </w:r>
+            <w:r>
+              <w:rPr>
+                <w:sz w:val="18"/>
+                <w:szCs w:val="18"/>
+                <w:lang w:val="es-MX"/>
+              </w:rPr>
+              <w:t>r</w:t>
+            </w:r>
+            <w:r>
+              <w:rPr>
+                <w:sz w:val="18"/>
+                <w:szCs w:val="18"/>
+                <w:lang w:val="es-MX"/>
+              </w:rPr>
+              <w:t>15&gt;</w:t>
             </w:r>
           </w:p>
         </w:tc>
@@ -4453,7 +4693,23 @@
                 <w:szCs w:val="18"/>
                 <w:lang w:val="es-MX"/>
               </w:rPr>
-              <w:t>&lt;p16&gt;</w:t>
+              <w:t>&lt;p</w:t>
+            </w:r>
+            <w:r>
+              <w:rPr>
+                <w:sz w:val="18"/>
+                <w:szCs w:val="18"/>
+                <w:lang w:val="es-MX"/>
+              </w:rPr>
+              <w:t>r</w:t>
+            </w:r>
+            <w:r>
+              <w:rPr>
+                <w:sz w:val="18"/>
+                <w:szCs w:val="18"/>
+                <w:lang w:val="es-MX"/>
+              </w:rPr>
+              <w:t>16&gt;</w:t>
             </w:r>
           </w:p>
         </w:tc>
@@ -4585,6 +4841,8 @@
           <w:lang w:val="es-MX"/>
         </w:rPr>
       </w:pPr>
+      <w:bookmarkStart w:id="0" w:name="_GoBack"/>
+      <w:bookmarkEnd w:id="0"/>
     </w:p>
     <w:p>
       <w:pPr>
@@ -4641,8 +4899,6 @@
           <w:lang w:val="es-MX"/>
         </w:rPr>
       </w:pPr>
-      <w:bookmarkStart w:id="0" w:name="_GoBack"/>
-      <w:bookmarkEnd w:id="0"/>
     </w:p>
     <w:tbl>
       <w:tblPr>
@@ -6219,7 +6475,7 @@
 </file>
 
 <file path=customXml/itemProps1.xml><?xml version="1.0" encoding="utf-8"?>
-<ds:datastoreItem xmlns:ds="http://schemas.openxmlformats.org/officeDocument/2006/customXml" ds:itemID="{9C4C8264-64EB-417A-9CDA-6A7E889617D3}">
+<ds:datastoreItem xmlns:ds="http://schemas.openxmlformats.org/officeDocument/2006/customXml" ds:itemID="{BBF6C694-BB25-4EE6-8F48-4304BB4CD881}">
   <ds:schemaRefs>
     <ds:schemaRef ds:uri="http://schemas.openxmlformats.org/officeDocument/2006/bibliography"/>
   </ds:schemaRefs>

</xml_diff>